<commit_message>
Instrument-Tick list entry is put into Calculation Queue instead of Instrument name to decrease calculation thread’s dependency on TickStatisticsManager’s instrument Map and instrument LockMap
</commit_message>
<xml_diff>
--- a/TaskSolactive/document/TASK Solactive Document.docx
+++ b/TaskSolactive/document/TASK Solactive Document.docx
@@ -1,6 +1,6 @@
 
 <file path=word/document.xml><?xml version="1.0" encoding="utf-8"?>
-<w:document xmlns:wpc="http://schemas.microsoft.com/office/word/2010/wordprocessingCanvas" xmlns:cx="http://schemas.microsoft.com/office/drawing/2014/chartex" xmlns:cx1="http://schemas.microsoft.com/office/drawing/2015/9/8/chartex" xmlns:cx2="http://schemas.microsoft.com/office/drawing/2015/10/21/chartex" xmlns:cx3="http://schemas.microsoft.com/office/drawing/2016/5/9/chartex" xmlns:cx4="http://schemas.microsoft.com/office/drawing/2016/5/10/chartex" xmlns:cx5="http://schemas.microsoft.com/office/drawing/2016/5/11/chartex" xmlns:cx6="http://schemas.microsoft.com/office/drawing/2016/5/12/chartex" xmlns:cx7="http://schemas.microsoft.com/office/drawing/2016/5/13/chartex" xmlns:cx8="http://schemas.microsoft.com/office/drawing/2016/5/14/chartex" xmlns:mc="http://schemas.openxmlformats.org/markup-compatibility/2006" xmlns:aink="http://schemas.microsoft.com/office/drawing/2016/ink" xmlns:am3d="http://schemas.microsoft.com/office/drawing/2017/model3d" xmlns:o="urn:schemas-microsoft-com:office:office" xmlns:r="http://schemas.openxmlformats.org/officeDocument/2006/relationships" xmlns:m="http://schemas.openxmlformats.org/officeDocument/2006/math" xmlns:v="urn:schemas-microsoft-com:vml" xmlns:wp14="http://schemas.microsoft.com/office/word/2010/wordprocessingDrawing" xmlns:wp="http://schemas.openxmlformats.org/drawingml/2006/wordprocessingDrawing" xmlns:w10="urn:schemas-microsoft-com:office:word" xmlns:w="http://schemas.openxmlformats.org/wordprocessingml/2006/main" xmlns:w14="http://schemas.microsoft.com/office/word/2010/wordml" xmlns:w15="http://schemas.microsoft.com/office/word/2012/wordml" xmlns:w16cid="http://schemas.microsoft.com/office/word/2016/wordml/cid" xmlns:w16se="http://schemas.microsoft.com/office/word/2015/wordml/symex" xmlns:wpg="http://schemas.microsoft.com/office/word/2010/wordprocessingGroup" xmlns:wpi="http://schemas.microsoft.com/office/word/2010/wordprocessingInk" xmlns:wne="http://schemas.microsoft.com/office/word/2006/wordml" xmlns:wps="http://schemas.microsoft.com/office/word/2010/wordprocessingShape" mc:Ignorable="w14 w15 w16se w16cid wp14">
+<w:document xmlns:wpc="http://schemas.microsoft.com/office/word/2010/wordprocessingCanvas" xmlns:cx="http://schemas.microsoft.com/office/drawing/2014/chartex" xmlns:cx1="http://schemas.microsoft.com/office/drawing/2015/9/8/chartex" xmlns:cx2="http://schemas.microsoft.com/office/drawing/2015/10/21/chartex" xmlns:cx3="http://schemas.microsoft.com/office/drawing/2016/5/9/chartex" xmlns:cx4="http://schemas.microsoft.com/office/drawing/2016/5/10/chartex" xmlns:cx5="http://schemas.microsoft.com/office/drawing/2016/5/11/chartex" xmlns:cx6="http://schemas.microsoft.com/office/drawing/2016/5/12/chartex" xmlns:cx7="http://schemas.microsoft.com/office/drawing/2016/5/13/chartex" xmlns:cx8="http://schemas.microsoft.com/office/drawing/2016/5/14/chartex" xmlns:mc="http://schemas.openxmlformats.org/markup-compatibility/2006" xmlns:aink="http://schemas.microsoft.com/office/drawing/2016/ink" xmlns:am3d="http://schemas.microsoft.com/office/drawing/2017/model3d" xmlns:o="urn:schemas-microsoft-com:office:office" xmlns:r="http://schemas.openxmlformats.org/officeDocument/2006/relationships" xmlns:m="http://schemas.openxmlformats.org/officeDocument/2006/math" xmlns:v="urn:schemas-microsoft-com:vml" xmlns:wp14="http://schemas.microsoft.com/office/word/2010/wordprocessingDrawing" xmlns:wp="http://schemas.openxmlformats.org/drawingml/2006/wordprocessingDrawing" xmlns:w10="urn:schemas-microsoft-com:office:word" xmlns:w="http://schemas.openxmlformats.org/wordprocessingml/2006/main" xmlns:w14="http://schemas.microsoft.com/office/word/2010/wordml" xmlns:w15="http://schemas.microsoft.com/office/word/2012/wordml" xmlns:w16cex="http://schemas.microsoft.com/office/word/2018/wordml/cex" xmlns:w16cid="http://schemas.microsoft.com/office/word/2016/wordml/cid" xmlns:w16="http://schemas.microsoft.com/office/word/2018/wordml" xmlns:w16se="http://schemas.microsoft.com/office/word/2015/wordml/symex" xmlns:wpg="http://schemas.microsoft.com/office/word/2010/wordprocessingGroup" xmlns:wpi="http://schemas.microsoft.com/office/word/2010/wordprocessingInk" xmlns:wne="http://schemas.microsoft.com/office/word/2006/wordml" xmlns:wps="http://schemas.microsoft.com/office/word/2010/wordprocessingShape" mc:Ignorable="w14 w15 w16se w16cid w16 w16cex wp14">
   <w:body>
     <w:p>
       <w:pPr>
@@ -69,10 +69,10 @@
         <w:tblLook w:val="04A0" w:firstRow="1" w:lastRow="0" w:firstColumn="1" w:lastColumn="0" w:noHBand="0" w:noVBand="1"/>
       </w:tblPr>
       <w:tblGrid>
-        <w:gridCol w:w="1165"/>
-        <w:gridCol w:w="4050"/>
-        <w:gridCol w:w="2250"/>
-        <w:gridCol w:w="1715"/>
+        <w:gridCol w:w="1075"/>
+        <w:gridCol w:w="4590"/>
+        <w:gridCol w:w="2070"/>
+        <w:gridCol w:w="1445"/>
       </w:tblGrid>
       <w:tr>
         <w:trPr>
@@ -120,7 +120,7 @@
         </w:trPr>
         <w:tc>
           <w:tcPr>
-            <w:tcW w:w="1165" w:type="dxa"/>
+            <w:tcW w:w="1075" w:type="dxa"/>
             <w:tcBorders>
               <w:top w:val="single" w:sz="4" w:space="0" w:color="auto"/>
               <w:left w:val="single" w:sz="4" w:space="0" w:color="auto"/>
@@ -152,7 +152,7 @@
         </w:tc>
         <w:tc>
           <w:tcPr>
-            <w:tcW w:w="4050" w:type="dxa"/>
+            <w:tcW w:w="4590" w:type="dxa"/>
             <w:tcBorders>
               <w:top w:val="single" w:sz="4" w:space="0" w:color="auto"/>
               <w:left w:val="single" w:sz="4" w:space="0" w:color="auto"/>
@@ -185,7 +185,7 @@
         </w:tc>
         <w:tc>
           <w:tcPr>
-            <w:tcW w:w="2250" w:type="dxa"/>
+            <w:tcW w:w="2070" w:type="dxa"/>
             <w:tcBorders>
               <w:top w:val="single" w:sz="4" w:space="0" w:color="auto"/>
               <w:left w:val="single" w:sz="4" w:space="0" w:color="auto"/>
@@ -218,7 +218,7 @@
         </w:tc>
         <w:tc>
           <w:tcPr>
-            <w:tcW w:w="1715" w:type="dxa"/>
+            <w:tcW w:w="1445" w:type="dxa"/>
             <w:tcBorders>
               <w:top w:val="single" w:sz="4" w:space="0" w:color="auto"/>
               <w:left w:val="single" w:sz="4" w:space="0" w:color="auto"/>
@@ -256,7 +256,7 @@
         </w:trPr>
         <w:tc>
           <w:tcPr>
-            <w:tcW w:w="1165" w:type="dxa"/>
+            <w:tcW w:w="1075" w:type="dxa"/>
             <w:tcBorders>
               <w:top w:val="single" w:sz="4" w:space="0" w:color="auto"/>
               <w:left w:val="single" w:sz="4" w:space="0" w:color="auto"/>
@@ -285,7 +285,7 @@
         </w:tc>
         <w:tc>
           <w:tcPr>
-            <w:tcW w:w="4050" w:type="dxa"/>
+            <w:tcW w:w="4590" w:type="dxa"/>
             <w:tcBorders>
               <w:top w:val="single" w:sz="4" w:space="0" w:color="auto"/>
               <w:left w:val="single" w:sz="4" w:space="0" w:color="auto"/>
@@ -313,7 +313,7 @@
         </w:tc>
         <w:tc>
           <w:tcPr>
-            <w:tcW w:w="2250" w:type="dxa"/>
+            <w:tcW w:w="2070" w:type="dxa"/>
             <w:tcBorders>
               <w:top w:val="single" w:sz="4" w:space="0" w:color="auto"/>
               <w:left w:val="single" w:sz="4" w:space="0" w:color="auto"/>
@@ -335,13 +335,22 @@
                 <w:sz w:val="24"/>
                 <w:szCs w:val="24"/>
               </w:rPr>
-              <w:t>Ramazan Erecir</w:t>
+              <w:t xml:space="preserve">Ramazan </w:t>
             </w:r>
+            <w:proofErr w:type="spellStart"/>
+            <w:r>
+              <w:rPr>
+                <w:sz w:val="24"/>
+                <w:szCs w:val="24"/>
+              </w:rPr>
+              <w:t>Erecir</w:t>
+            </w:r>
+            <w:proofErr w:type="spellEnd"/>
           </w:p>
         </w:tc>
         <w:tc>
           <w:tcPr>
-            <w:tcW w:w="1715" w:type="dxa"/>
+            <w:tcW w:w="1445" w:type="dxa"/>
             <w:tcBorders>
               <w:top w:val="single" w:sz="4" w:space="0" w:color="auto"/>
               <w:left w:val="single" w:sz="4" w:space="0" w:color="auto"/>
@@ -393,7 +402,7 @@
       <w:tr>
         <w:tc>
           <w:tcPr>
-            <w:tcW w:w="1165" w:type="dxa"/>
+            <w:tcW w:w="1075" w:type="dxa"/>
             <w:tcBorders>
               <w:top w:val="single" w:sz="4" w:space="0" w:color="auto"/>
               <w:left w:val="single" w:sz="4" w:space="0" w:color="auto"/>
@@ -411,54 +420,18 @@
                 <w:szCs w:val="24"/>
               </w:rPr>
             </w:pPr>
+            <w:r>
+              <w:rPr>
+                <w:sz w:val="24"/>
+                <w:szCs w:val="24"/>
+              </w:rPr>
+              <w:t>1.1</w:t>
+            </w:r>
           </w:p>
         </w:tc>
         <w:tc>
           <w:tcPr>
-            <w:tcW w:w="4050" w:type="dxa"/>
-            <w:tcBorders>
-              <w:top w:val="single" w:sz="4" w:space="0" w:color="auto"/>
-              <w:left w:val="single" w:sz="4" w:space="0" w:color="auto"/>
-              <w:bottom w:val="single" w:sz="4" w:space="0" w:color="auto"/>
-              <w:right w:val="single" w:sz="4" w:space="0" w:color="auto"/>
-            </w:tcBorders>
-          </w:tcPr>
-          <w:p>
-            <w:pPr>
-              <w:pStyle w:val="TableText"/>
-              <w:spacing w:line="256" w:lineRule="auto"/>
-              <w:rPr>
-                <w:sz w:val="24"/>
-                <w:szCs w:val="24"/>
-              </w:rPr>
-            </w:pPr>
-          </w:p>
-        </w:tc>
-        <w:tc>
-          <w:tcPr>
-            <w:tcW w:w="2250" w:type="dxa"/>
-            <w:tcBorders>
-              <w:top w:val="single" w:sz="4" w:space="0" w:color="auto"/>
-              <w:left w:val="single" w:sz="4" w:space="0" w:color="auto"/>
-              <w:bottom w:val="single" w:sz="4" w:space="0" w:color="auto"/>
-              <w:right w:val="single" w:sz="4" w:space="0" w:color="auto"/>
-            </w:tcBorders>
-          </w:tcPr>
-          <w:p>
-            <w:pPr>
-              <w:pStyle w:val="TableText"/>
-              <w:spacing w:line="256" w:lineRule="auto"/>
-              <w:jc w:val="center"/>
-              <w:rPr>
-                <w:sz w:val="24"/>
-                <w:szCs w:val="24"/>
-              </w:rPr>
-            </w:pPr>
-          </w:p>
-        </w:tc>
-        <w:tc>
-          <w:tcPr>
-            <w:tcW w:w="1715" w:type="dxa"/>
+            <w:tcW w:w="4590" w:type="dxa"/>
             <w:tcBorders>
               <w:top w:val="single" w:sz="4" w:space="0" w:color="auto"/>
               <w:left w:val="single" w:sz="4" w:space="0" w:color="auto"/>
@@ -476,13 +449,138 @@
                 <w:szCs w:val="24"/>
               </w:rPr>
             </w:pPr>
+            <w:bookmarkStart w:id="0" w:name="_GoBack"/>
+            <w:r>
+              <w:rPr>
+                <w:sz w:val="24"/>
+                <w:szCs w:val="24"/>
+              </w:rPr>
+              <w:t>Instrument-Tick list</w:t>
+            </w:r>
+            <w:r>
+              <w:rPr>
+                <w:sz w:val="24"/>
+                <w:szCs w:val="24"/>
+              </w:rPr>
+              <w:t xml:space="preserve"> entry</w:t>
+            </w:r>
+            <w:r>
+              <w:rPr>
+                <w:sz w:val="24"/>
+                <w:szCs w:val="24"/>
+              </w:rPr>
+              <w:t xml:space="preserve"> is put into Calculation Queue instead of Instrument name to decrease </w:t>
+            </w:r>
+            <w:r>
+              <w:rPr>
+                <w:sz w:val="24"/>
+                <w:szCs w:val="24"/>
+              </w:rPr>
+              <w:t>calculation thread</w:t>
+            </w:r>
+            <w:r>
+              <w:rPr>
+                <w:sz w:val="24"/>
+                <w:szCs w:val="24"/>
+              </w:rPr>
+              <w:t xml:space="preserve">’s </w:t>
+            </w:r>
+            <w:r>
+              <w:rPr>
+                <w:sz w:val="24"/>
+                <w:szCs w:val="24"/>
+              </w:rPr>
+              <w:t xml:space="preserve">dependency on </w:t>
+            </w:r>
+            <w:proofErr w:type="spellStart"/>
+            <w:r>
+              <w:rPr>
+                <w:sz w:val="24"/>
+                <w:szCs w:val="24"/>
+              </w:rPr>
+              <w:t>TickStatisticsManager’s</w:t>
+            </w:r>
+            <w:proofErr w:type="spellEnd"/>
+            <w:r>
+              <w:rPr>
+                <w:sz w:val="24"/>
+                <w:szCs w:val="24"/>
+              </w:rPr>
+              <w:t xml:space="preserve"> instrument</w:t>
+            </w:r>
+            <w:r>
+              <w:rPr>
+                <w:sz w:val="24"/>
+                <w:szCs w:val="24"/>
+              </w:rPr>
+              <w:t xml:space="preserve"> </w:t>
+            </w:r>
+            <w:r>
+              <w:rPr>
+                <w:sz w:val="24"/>
+                <w:szCs w:val="24"/>
+              </w:rPr>
+              <w:t>Map and instrument</w:t>
+            </w:r>
+            <w:r>
+              <w:rPr>
+                <w:sz w:val="24"/>
+                <w:szCs w:val="24"/>
+              </w:rPr>
+              <w:t xml:space="preserve"> </w:t>
+            </w:r>
+            <w:proofErr w:type="spellStart"/>
+            <w:r>
+              <w:rPr>
+                <w:sz w:val="24"/>
+                <w:szCs w:val="24"/>
+              </w:rPr>
+              <w:t>LockMap</w:t>
+            </w:r>
+            <w:bookmarkEnd w:id="0"/>
+            <w:proofErr w:type="spellEnd"/>
           </w:p>
         </w:tc>
-      </w:tr>
-      <w:tr>
         <w:tc>
           <w:tcPr>
-            <w:tcW w:w="1165" w:type="dxa"/>
+            <w:tcW w:w="2070" w:type="dxa"/>
+            <w:tcBorders>
+              <w:top w:val="single" w:sz="4" w:space="0" w:color="auto"/>
+              <w:left w:val="single" w:sz="4" w:space="0" w:color="auto"/>
+              <w:bottom w:val="single" w:sz="4" w:space="0" w:color="auto"/>
+              <w:right w:val="single" w:sz="4" w:space="0" w:color="auto"/>
+            </w:tcBorders>
+          </w:tcPr>
+          <w:p>
+            <w:pPr>
+              <w:pStyle w:val="TableText"/>
+              <w:spacing w:line="256" w:lineRule="auto"/>
+              <w:rPr>
+                <w:sz w:val="24"/>
+                <w:szCs w:val="24"/>
+              </w:rPr>
+            </w:pPr>
+            <w:r>
+              <w:rPr>
+                <w:sz w:val="24"/>
+                <w:szCs w:val="24"/>
+              </w:rPr>
+              <w:t xml:space="preserve">Ramazan </w:t>
+            </w:r>
+            <w:proofErr w:type="spellStart"/>
+            <w:r>
+              <w:rPr>
+                <w:sz w:val="24"/>
+                <w:szCs w:val="24"/>
+              </w:rPr>
+              <w:t>Erecir</w:t>
+            </w:r>
+            <w:proofErr w:type="spellEnd"/>
+          </w:p>
+        </w:tc>
+        <w:tc>
+          <w:tcPr>
+            <w:tcW w:w="1445" w:type="dxa"/>
             <w:tcBorders>
               <w:top w:val="single" w:sz="4" w:space="0" w:color="auto"/>
               <w:left w:val="single" w:sz="4" w:space="0" w:color="auto"/>
@@ -500,78 +598,18 @@
                 <w:szCs w:val="24"/>
               </w:rPr>
             </w:pPr>
-          </w:p>
-        </w:tc>
-        <w:tc>
-          <w:tcPr>
-            <w:tcW w:w="4050" w:type="dxa"/>
-            <w:tcBorders>
-              <w:top w:val="single" w:sz="4" w:space="0" w:color="auto"/>
-              <w:left w:val="single" w:sz="4" w:space="0" w:color="auto"/>
-              <w:bottom w:val="single" w:sz="4" w:space="0" w:color="auto"/>
-              <w:right w:val="single" w:sz="4" w:space="0" w:color="auto"/>
-            </w:tcBorders>
-          </w:tcPr>
-          <w:p>
-            <w:pPr>
-              <w:pStyle w:val="TableText"/>
-              <w:spacing w:line="256" w:lineRule="auto"/>
-              <w:jc w:val="both"/>
+            <w:r>
               <w:rPr>
                 <w:sz w:val="24"/>
                 <w:szCs w:val="24"/>
               </w:rPr>
-            </w:pPr>
-          </w:p>
-        </w:tc>
-        <w:tc>
-          <w:tcPr>
-            <w:tcW w:w="2250" w:type="dxa"/>
-            <w:tcBorders>
-              <w:top w:val="single" w:sz="4" w:space="0" w:color="auto"/>
-              <w:left w:val="single" w:sz="4" w:space="0" w:color="auto"/>
-              <w:bottom w:val="single" w:sz="4" w:space="0" w:color="auto"/>
-              <w:right w:val="single" w:sz="4" w:space="0" w:color="auto"/>
-            </w:tcBorders>
-          </w:tcPr>
-          <w:p>
-            <w:pPr>
-              <w:pStyle w:val="TableText"/>
-              <w:spacing w:line="256" w:lineRule="auto"/>
-              <w:jc w:val="center"/>
-              <w:rPr>
-                <w:sz w:val="24"/>
-                <w:szCs w:val="24"/>
-              </w:rPr>
-            </w:pPr>
-          </w:p>
-        </w:tc>
-        <w:tc>
-          <w:tcPr>
-            <w:tcW w:w="1715" w:type="dxa"/>
-            <w:tcBorders>
-              <w:top w:val="single" w:sz="4" w:space="0" w:color="auto"/>
-              <w:left w:val="single" w:sz="4" w:space="0" w:color="auto"/>
-              <w:bottom w:val="single" w:sz="4" w:space="0" w:color="auto"/>
-              <w:right w:val="single" w:sz="4" w:space="0" w:color="auto"/>
-            </w:tcBorders>
-          </w:tcPr>
-          <w:p>
-            <w:pPr>
-              <w:pStyle w:val="TableText"/>
-              <w:spacing w:line="256" w:lineRule="auto"/>
-              <w:jc w:val="both"/>
-              <w:rPr>
-                <w:sz w:val="24"/>
-                <w:szCs w:val="24"/>
-              </w:rPr>
-            </w:pPr>
+              <w:t>25.03.2020</w:t>
+            </w:r>
           </w:p>
         </w:tc>
       </w:tr>
     </w:tbl>
     <w:p/>
-    <w:p/>
     <w:p>
       <w:pPr>
         <w:pStyle w:val="Heading1"/>
@@ -651,7 +689,15 @@
         <w:t xml:space="preserve">Project source code </w:t>
       </w:r>
       <w:r>
-        <w:t xml:space="preserve">can be downloaded from Github repository: </w:t>
+        <w:t xml:space="preserve">can be downloaded from </w:t>
+      </w:r>
+      <w:proofErr w:type="spellStart"/>
+      <w:r>
+        <w:t>Github</w:t>
+      </w:r>
+      <w:proofErr w:type="spellEnd"/>
+      <w:r>
+        <w:t xml:space="preserve"> repository: </w:t>
       </w:r>
       <w:hyperlink r:id="rId6" w:history="1">
         <w:r>
@@ -690,9 +736,11 @@
       <w:r>
         <w:t>project\</w:t>
       </w:r>
+      <w:proofErr w:type="spellStart"/>
       <w:r>
         <w:t>TaskSolactive</w:t>
       </w:r>
+      <w:proofErr w:type="spellEnd"/>
       <w:r>
         <w:t xml:space="preserve"> directory.</w:t>
       </w:r>
@@ -711,8 +759,13 @@
       <w:r>
         <w:t>‘</w:t>
       </w:r>
-      <w:r>
-        <w:t>mvn clean install</w:t>
+      <w:proofErr w:type="spellStart"/>
+      <w:r>
+        <w:t>mvn</w:t>
+      </w:r>
+      <w:proofErr w:type="spellEnd"/>
+      <w:r>
+        <w:t xml:space="preserve"> clean install</w:t>
       </w:r>
       <w:r>
         <w:t>’ to build project</w:t>
@@ -732,9 +785,11 @@
       <w:r>
         <w:t>project\</w:t>
       </w:r>
+      <w:proofErr w:type="spellStart"/>
       <w:r>
         <w:t>TaskSolactive</w:t>
       </w:r>
+      <w:proofErr w:type="spellEnd"/>
       <w:r>
         <w:t>\target</w:t>
       </w:r>
@@ -857,9 +912,11 @@
           <w:numId w:val="9"/>
         </w:numPr>
       </w:pPr>
+      <w:proofErr w:type="spellStart"/>
       <w:r>
         <w:t>contextLoads</w:t>
       </w:r>
+      <w:proofErr w:type="spellEnd"/>
       <w:r>
         <w:t xml:space="preserve"> test checks whether application is successfully initialized and running.</w:t>
       </w:r>
@@ -906,7 +963,15 @@
         </w:numPr>
       </w:pPr>
       <w:r>
-        <w:t>tick post test checks whether tick is created.</w:t>
+        <w:t xml:space="preserve">tick </w:t>
+      </w:r>
+      <w:proofErr w:type="spellStart"/>
+      <w:r>
+        <w:t>post test</w:t>
+      </w:r>
+      <w:proofErr w:type="spellEnd"/>
+      <w:r>
+        <w:t xml:space="preserve"> checks whether tick is created.</w:t>
       </w:r>
     </w:p>
     <w:p>
@@ -921,6 +986,7 @@
           <w:szCs w:val="20"/>
         </w:rPr>
       </w:pPr>
+      <w:proofErr w:type="spellStart"/>
       <w:r>
         <w:rPr>
           <w:rFonts w:ascii="Consolas" w:hAnsi="Consolas" w:cs="Consolas"/>
@@ -930,8 +996,9 @@
           <w:sz w:val="20"/>
           <w:szCs w:val="20"/>
         </w:rPr>
-        <w:t>testTick /tick</w:t>
-      </w:r>
+        <w:t>testTick</w:t>
+      </w:r>
+      <w:proofErr w:type="spellEnd"/>
       <w:r>
         <w:rPr>
           <w:rFonts w:ascii="Consolas" w:hAnsi="Consolas" w:cs="Consolas"/>
@@ -941,7 +1008,7 @@
           <w:sz w:val="20"/>
           <w:szCs w:val="20"/>
         </w:rPr>
-        <w:t>s</w:t>
+        <w:t xml:space="preserve"> /tick</w:t>
       </w:r>
       <w:r>
         <w:rPr>
@@ -952,51 +1019,8 @@
           <w:sz w:val="20"/>
           <w:szCs w:val="20"/>
         </w:rPr>
-        <w:t xml:space="preserve"> response status (expected 201 CREATED) : 201</w:t>
-      </w:r>
-    </w:p>
-    <w:p>
-      <w:pPr>
-        <w:pStyle w:val="ListParagraph"/>
-        <w:rPr>
-          <w:i/>
-          <w:iCs/>
-        </w:rPr>
-      </w:pPr>
-    </w:p>
-    <w:p>
-      <w:pPr>
-        <w:pStyle w:val="ListParagraph"/>
-        <w:numPr>
-          <w:ilvl w:val="0"/>
-          <w:numId w:val="9"/>
-        </w:numPr>
-      </w:pPr>
-      <w:r>
-        <w:lastRenderedPageBreak/>
-        <w:t xml:space="preserve">tick </w:t>
-      </w:r>
-      <w:r>
-        <w:t xml:space="preserve">which has a past timestamp but in the </w:t>
-      </w:r>
-      <w:r>
-        <w:t xml:space="preserve">sliding time interval post test checks whether tick </w:t>
-      </w:r>
-      <w:r>
-        <w:t>is created</w:t>
-      </w:r>
-      <w:r>
-        <w:t>.</w:t>
-      </w:r>
-    </w:p>
-    <w:p>
-      <w:pPr>
-        <w:pStyle w:val="ListParagraph"/>
-        <w:rPr>
-          <w:i/>
-          <w:iCs/>
-        </w:rPr>
-      </w:pPr>
+        <w:t>s</w:t>
+      </w:r>
       <w:r>
         <w:rPr>
           <w:rFonts w:ascii="Consolas" w:hAnsi="Consolas" w:cs="Consolas"/>
@@ -1006,8 +1030,9 @@
           <w:sz w:val="20"/>
           <w:szCs w:val="20"/>
         </w:rPr>
-        <w:t>testTickPast /tick</w:t>
-      </w:r>
+        <w:t xml:space="preserve"> response status (expected 201 CREATED</w:t>
+      </w:r>
+      <w:proofErr w:type="gramStart"/>
       <w:r>
         <w:rPr>
           <w:rFonts w:ascii="Consolas" w:hAnsi="Consolas" w:cs="Consolas"/>
@@ -1017,8 +1042,9 @@
           <w:sz w:val="20"/>
           <w:szCs w:val="20"/>
         </w:rPr>
-        <w:t>s</w:t>
-      </w:r>
+        <w:t>) :</w:t>
+      </w:r>
+      <w:proofErr w:type="gramEnd"/>
       <w:r>
         <w:rPr>
           <w:rFonts w:ascii="Consolas" w:hAnsi="Consolas" w:cs="Consolas"/>
@@ -1028,12 +1054,16 @@
           <w:sz w:val="20"/>
           <w:szCs w:val="20"/>
         </w:rPr>
-        <w:t xml:space="preserve"> response status (expected 201 CREATED) : 201</w:t>
-      </w:r>
-    </w:p>
-    <w:p>
-      <w:pPr>
-        <w:pStyle w:val="ListParagraph"/>
+        <w:t xml:space="preserve"> 201</w:t>
+      </w:r>
+    </w:p>
+    <w:p>
+      <w:pPr>
+        <w:pStyle w:val="ListParagraph"/>
+        <w:rPr>
+          <w:i/>
+          <w:iCs/>
+        </w:rPr>
       </w:pPr>
     </w:p>
     <w:p>
@@ -1045,7 +1075,27 @@
         </w:numPr>
       </w:pPr>
       <w:r>
-        <w:t>tick which is out of sliding time interval post test checks whether tick post request returns no content result.</w:t>
+        <w:t xml:space="preserve">tick </w:t>
+      </w:r>
+      <w:r>
+        <w:t xml:space="preserve">which has a past timestamp but in the </w:t>
+      </w:r>
+      <w:r>
+        <w:t xml:space="preserve">sliding time interval </w:t>
+      </w:r>
+      <w:proofErr w:type="spellStart"/>
+      <w:r>
+        <w:t>post test</w:t>
+      </w:r>
+      <w:proofErr w:type="spellEnd"/>
+      <w:r>
+        <w:t xml:space="preserve"> checks whether tick </w:t>
+      </w:r>
+      <w:r>
+        <w:t>is created</w:t>
+      </w:r>
+      <w:r>
+        <w:t>.</w:t>
       </w:r>
     </w:p>
     <w:p>
@@ -1056,6 +1106,7 @@
           <w:iCs/>
         </w:rPr>
       </w:pPr>
+      <w:proofErr w:type="spellStart"/>
       <w:r>
         <w:rPr>
           <w:rFonts w:ascii="Consolas" w:hAnsi="Consolas" w:cs="Consolas"/>
@@ -1065,8 +1116,9 @@
           <w:sz w:val="20"/>
           <w:szCs w:val="20"/>
         </w:rPr>
-        <w:t>testTickNoContent /tick</w:t>
-      </w:r>
+        <w:t>testTickPast</w:t>
+      </w:r>
+      <w:proofErr w:type="spellEnd"/>
       <w:r>
         <w:rPr>
           <w:rFonts w:ascii="Consolas" w:hAnsi="Consolas" w:cs="Consolas"/>
@@ -1076,7 +1128,7 @@
           <w:sz w:val="20"/>
           <w:szCs w:val="20"/>
         </w:rPr>
-        <w:t>s</w:t>
+        <w:t xml:space="preserve"> /tick</w:t>
       </w:r>
       <w:r>
         <w:rPr>
@@ -1087,29 +1139,9 @@
           <w:sz w:val="20"/>
           <w:szCs w:val="20"/>
         </w:rPr>
-        <w:t xml:space="preserve"> response status (expected 204 NO_CONTENT) : 204</w:t>
-      </w:r>
-    </w:p>
-    <w:p>
-      <w:pPr>
-        <w:pStyle w:val="ListParagraph"/>
-      </w:pPr>
-    </w:p>
-    <w:p>
-      <w:pPr>
-        <w:pStyle w:val="ListParagraph"/>
-        <w:numPr>
-          <w:ilvl w:val="0"/>
-          <w:numId w:val="9"/>
-        </w:numPr>
-      </w:pPr>
-      <w:r>
-        <w:t>statitistics/instrument test checks whether inserted tick created a statistics.</w:t>
-      </w:r>
-    </w:p>
-    <w:p>
-      <w:pPr>
-        <w:pStyle w:val="ListParagraph"/>
+        <w:t>s</w:t>
+      </w:r>
+      <w:r>
         <w:rPr>
           <w:rFonts w:ascii="Consolas" w:hAnsi="Consolas" w:cs="Consolas"/>
           <w:i/>
@@ -1118,7 +1150,9 @@
           <w:sz w:val="20"/>
           <w:szCs w:val="20"/>
         </w:rPr>
-      </w:pPr>
+        <w:t xml:space="preserve"> response status (expected 201 CREATED</w:t>
+      </w:r>
+      <w:proofErr w:type="gramStart"/>
       <w:r>
         <w:rPr>
           <w:rFonts w:ascii="Consolas" w:hAnsi="Consolas" w:cs="Consolas"/>
@@ -1128,33 +1162,10 @@
           <w:sz w:val="20"/>
           <w:szCs w:val="20"/>
         </w:rPr>
-        <w:t>testStatisticsInstrument /statistics/IBM.NE response : {"avg":143.82,"max":143.82,"min":143.82,"maxDrawdown":0.0,"volatility":0.0,"quantile":143.82,"twap":0.299625,"twap2":0.01912500000000002,"count":1}</w:t>
-      </w:r>
-    </w:p>
-    <w:p>
-      <w:pPr>
-        <w:pStyle w:val="ListParagraph"/>
-        <w:rPr>
-          <w:i/>
-          <w:iCs/>
-        </w:rPr>
-      </w:pPr>
-    </w:p>
-    <w:p>
-      <w:pPr>
-        <w:pStyle w:val="ListParagraph"/>
-        <w:numPr>
-          <w:ilvl w:val="0"/>
-          <w:numId w:val="9"/>
-        </w:numPr>
-      </w:pPr>
-      <w:r>
-        <w:t>statitistics/instrument test checks whether inserted tick having past timestamp created a statistics.</w:t>
-      </w:r>
-    </w:p>
-    <w:p>
-      <w:pPr>
-        <w:pStyle w:val="ListParagraph"/>
+        <w:t>) :</w:t>
+      </w:r>
+      <w:proofErr w:type="gramEnd"/>
+      <w:r>
         <w:rPr>
           <w:rFonts w:ascii="Consolas" w:hAnsi="Consolas" w:cs="Consolas"/>
           <w:i/>
@@ -1163,7 +1174,43 @@
           <w:sz w:val="20"/>
           <w:szCs w:val="20"/>
         </w:rPr>
-      </w:pPr>
+        <w:t xml:space="preserve"> 201</w:t>
+      </w:r>
+    </w:p>
+    <w:p>
+      <w:pPr>
+        <w:pStyle w:val="ListParagraph"/>
+      </w:pPr>
+    </w:p>
+    <w:p>
+      <w:pPr>
+        <w:pStyle w:val="ListParagraph"/>
+        <w:numPr>
+          <w:ilvl w:val="0"/>
+          <w:numId w:val="9"/>
+        </w:numPr>
+      </w:pPr>
+      <w:r>
+        <w:t xml:space="preserve">tick which is out of sliding time interval </w:t>
+      </w:r>
+      <w:proofErr w:type="spellStart"/>
+      <w:r>
+        <w:t>post test</w:t>
+      </w:r>
+      <w:proofErr w:type="spellEnd"/>
+      <w:r>
+        <w:t xml:space="preserve"> checks whether tick post request returns no content result.</w:t>
+      </w:r>
+    </w:p>
+    <w:p>
+      <w:pPr>
+        <w:pStyle w:val="ListParagraph"/>
+        <w:rPr>
+          <w:i/>
+          <w:iCs/>
+        </w:rPr>
+      </w:pPr>
+      <w:proofErr w:type="spellStart"/>
       <w:r>
         <w:rPr>
           <w:rFonts w:ascii="Consolas" w:hAnsi="Consolas" w:cs="Consolas"/>
@@ -1173,38 +1220,9 @@
           <w:sz w:val="20"/>
           <w:szCs w:val="20"/>
         </w:rPr>
-        <w:t>testStatisticsInstrument /statistics/GOOGL response : {"avg":1092.09,"max":1092.09,"min":1092.09,"maxDrawdown":0.0,"volatility":0.0,"quantile":1092.09,"twap":18.2561045,"twap2":1.1652832659574481,"count":1}</w:t>
-      </w:r>
-    </w:p>
-    <w:p>
-      <w:pPr>
-        <w:pStyle w:val="ListParagraph"/>
-        <w:rPr>
-          <w:i/>
-          <w:iCs/>
-        </w:rPr>
-      </w:pPr>
-    </w:p>
-    <w:p>
-      <w:pPr>
-        <w:pStyle w:val="ListParagraph"/>
-        <w:numPr>
-          <w:ilvl w:val="0"/>
-          <w:numId w:val="9"/>
-        </w:numPr>
-      </w:pPr>
-      <w:r>
-        <w:t>statistics test returns aggregated statitstics</w:t>
-      </w:r>
-    </w:p>
-    <w:p>
-      <w:pPr>
-        <w:pStyle w:val="ListParagraph"/>
-        <w:rPr>
-          <w:i/>
-          <w:iCs/>
-        </w:rPr>
-      </w:pPr>
+        <w:t>testTickNoContent</w:t>
+      </w:r>
+      <w:proofErr w:type="spellEnd"/>
       <w:r>
         <w:rPr>
           <w:rFonts w:ascii="Consolas" w:hAnsi="Consolas" w:cs="Consolas"/>
@@ -1214,7 +1232,294 @@
           <w:sz w:val="20"/>
           <w:szCs w:val="20"/>
         </w:rPr>
-        <w:t>testStatistics /statistics response : {"avg":617.9549999999999,"max":1092.09,"min":143.82,"maxDrawdown":948.27,"volatility":474.13499999999993,"quantile":143.82,"twap":8.88473575,"twap2":1.2523041611685284,"count":2}</w:t>
+        <w:t xml:space="preserve"> /tick</w:t>
+      </w:r>
+      <w:r>
+        <w:rPr>
+          <w:rFonts w:ascii="Consolas" w:hAnsi="Consolas" w:cs="Consolas"/>
+          <w:i/>
+          <w:iCs/>
+          <w:color w:val="000000"/>
+          <w:sz w:val="20"/>
+          <w:szCs w:val="20"/>
+        </w:rPr>
+        <w:t>s</w:t>
+      </w:r>
+      <w:r>
+        <w:rPr>
+          <w:rFonts w:ascii="Consolas" w:hAnsi="Consolas" w:cs="Consolas"/>
+          <w:i/>
+          <w:iCs/>
+          <w:color w:val="000000"/>
+          <w:sz w:val="20"/>
+          <w:szCs w:val="20"/>
+        </w:rPr>
+        <w:t xml:space="preserve"> response status (expected 204 NO_CONTENT</w:t>
+      </w:r>
+      <w:proofErr w:type="gramStart"/>
+      <w:r>
+        <w:rPr>
+          <w:rFonts w:ascii="Consolas" w:hAnsi="Consolas" w:cs="Consolas"/>
+          <w:i/>
+          <w:iCs/>
+          <w:color w:val="000000"/>
+          <w:sz w:val="20"/>
+          <w:szCs w:val="20"/>
+        </w:rPr>
+        <w:t>) :</w:t>
+      </w:r>
+      <w:proofErr w:type="gramEnd"/>
+      <w:r>
+        <w:rPr>
+          <w:rFonts w:ascii="Consolas" w:hAnsi="Consolas" w:cs="Consolas"/>
+          <w:i/>
+          <w:iCs/>
+          <w:color w:val="000000"/>
+          <w:sz w:val="20"/>
+          <w:szCs w:val="20"/>
+        </w:rPr>
+        <w:t xml:space="preserve"> 204</w:t>
+      </w:r>
+    </w:p>
+    <w:p>
+      <w:pPr>
+        <w:pStyle w:val="ListParagraph"/>
+      </w:pPr>
+    </w:p>
+    <w:p>
+      <w:pPr>
+        <w:pStyle w:val="ListParagraph"/>
+        <w:numPr>
+          <w:ilvl w:val="0"/>
+          <w:numId w:val="9"/>
+        </w:numPr>
+      </w:pPr>
+      <w:proofErr w:type="spellStart"/>
+      <w:r>
+        <w:t>statitistics</w:t>
+      </w:r>
+      <w:proofErr w:type="spellEnd"/>
+      <w:r>
+        <w:t xml:space="preserve">/instrument test checks whether inserted tick created a </w:t>
+      </w:r>
+      <w:r>
+        <w:t>statistic</w:t>
+      </w:r>
+      <w:r>
+        <w:t>.</w:t>
+      </w:r>
+    </w:p>
+    <w:p>
+      <w:pPr>
+        <w:pStyle w:val="ListParagraph"/>
+        <w:rPr>
+          <w:rFonts w:ascii="Consolas" w:hAnsi="Consolas" w:cs="Consolas"/>
+          <w:i/>
+          <w:iCs/>
+          <w:color w:val="000000"/>
+          <w:sz w:val="20"/>
+          <w:szCs w:val="20"/>
+        </w:rPr>
+      </w:pPr>
+      <w:proofErr w:type="spellStart"/>
+      <w:r>
+        <w:rPr>
+          <w:rFonts w:ascii="Consolas" w:hAnsi="Consolas" w:cs="Consolas"/>
+          <w:i/>
+          <w:iCs/>
+          <w:color w:val="000000"/>
+          <w:sz w:val="20"/>
+          <w:szCs w:val="20"/>
+        </w:rPr>
+        <w:t>testStatisticsInstrument</w:t>
+      </w:r>
+      <w:proofErr w:type="spellEnd"/>
+      <w:r>
+        <w:rPr>
+          <w:rFonts w:ascii="Consolas" w:hAnsi="Consolas" w:cs="Consolas"/>
+          <w:i/>
+          <w:iCs/>
+          <w:color w:val="000000"/>
+          <w:sz w:val="20"/>
+          <w:szCs w:val="20"/>
+        </w:rPr>
+        <w:t xml:space="preserve"> /statistics/IBM.NE response: </w:t>
+      </w:r>
+      <w:r>
+        <w:rPr>
+          <w:rFonts w:ascii="Consolas" w:hAnsi="Consolas" w:cs="Consolas"/>
+          <w:i/>
+          <w:iCs/>
+          <w:color w:val="000000"/>
+          <w:sz w:val="20"/>
+          <w:szCs w:val="20"/>
+        </w:rPr>
+        <w:t>{"avg":143.82,"max":143.82,"min":143.82,"maxDrawdown":0.0,"volatility":0.0,"quantile":143.82,"twap":0.421871,"twap2":0.026928,"count":1}</w:t>
+      </w:r>
+    </w:p>
+    <w:p>
+      <w:pPr>
+        <w:pStyle w:val="ListParagraph"/>
+        <w:rPr>
+          <w:i/>
+          <w:iCs/>
+        </w:rPr>
+      </w:pPr>
+    </w:p>
+    <w:p>
+      <w:pPr>
+        <w:pStyle w:val="ListParagraph"/>
+        <w:numPr>
+          <w:ilvl w:val="0"/>
+          <w:numId w:val="9"/>
+        </w:numPr>
+      </w:pPr>
+      <w:proofErr w:type="spellStart"/>
+      <w:r>
+        <w:t>statitistics</w:t>
+      </w:r>
+      <w:proofErr w:type="spellEnd"/>
+      <w:r>
+        <w:t xml:space="preserve">/instrument test checks whether inserted tick having past timestamp created a </w:t>
+      </w:r>
+      <w:proofErr w:type="gramStart"/>
+      <w:r>
+        <w:t>statistics</w:t>
+      </w:r>
+      <w:proofErr w:type="gramEnd"/>
+      <w:r>
+        <w:t>.</w:t>
+      </w:r>
+    </w:p>
+    <w:p>
+      <w:pPr>
+        <w:pStyle w:val="ListParagraph"/>
+        <w:rPr>
+          <w:rFonts w:ascii="Consolas" w:hAnsi="Consolas" w:cs="Consolas"/>
+          <w:i/>
+          <w:iCs/>
+          <w:color w:val="000000"/>
+          <w:sz w:val="20"/>
+          <w:szCs w:val="20"/>
+        </w:rPr>
+      </w:pPr>
+      <w:proofErr w:type="spellStart"/>
+      <w:r>
+        <w:rPr>
+          <w:rFonts w:ascii="Consolas" w:hAnsi="Consolas" w:cs="Consolas"/>
+          <w:i/>
+          <w:iCs/>
+          <w:color w:val="000000"/>
+          <w:sz w:val="20"/>
+          <w:szCs w:val="20"/>
+        </w:rPr>
+        <w:t>testStatisticsInstrument</w:t>
+      </w:r>
+      <w:proofErr w:type="spellEnd"/>
+      <w:r>
+        <w:rPr>
+          <w:rFonts w:ascii="Consolas" w:hAnsi="Consolas" w:cs="Consolas"/>
+          <w:i/>
+          <w:iCs/>
+          <w:color w:val="000000"/>
+          <w:sz w:val="20"/>
+          <w:szCs w:val="20"/>
+        </w:rPr>
+        <w:t xml:space="preserve"> /statistics/GOOGL response: </w:t>
+      </w:r>
+      <w:r>
+        <w:rPr>
+          <w:rFonts w:ascii="Consolas" w:hAnsi="Consolas" w:cs="Consolas"/>
+          <w:i/>
+          <w:iCs/>
+          <w:color w:val="000000"/>
+          <w:sz w:val="20"/>
+          <w:szCs w:val="20"/>
+        </w:rPr>
+        <w:t>{"avg":1092.09,"max":1092.09,"min":1092.09,"maxDrawdown":0.0,"volatility":0.0,"quantile":1092.09,"twap":18.256104,"twap2":1.165283,"count":1}</w:t>
+      </w:r>
+    </w:p>
+    <w:p>
+      <w:pPr>
+        <w:pStyle w:val="ListParagraph"/>
+        <w:rPr>
+          <w:i/>
+          <w:iCs/>
+        </w:rPr>
+      </w:pPr>
+    </w:p>
+    <w:p>
+      <w:pPr>
+        <w:pStyle w:val="ListParagraph"/>
+        <w:numPr>
+          <w:ilvl w:val="0"/>
+          <w:numId w:val="9"/>
+        </w:numPr>
+      </w:pPr>
+      <w:r>
+        <w:t xml:space="preserve">statistics test returns aggregated </w:t>
+      </w:r>
+      <w:proofErr w:type="spellStart"/>
+      <w:r>
+        <w:t>statitstics</w:t>
+      </w:r>
+      <w:proofErr w:type="spellEnd"/>
+    </w:p>
+    <w:p>
+      <w:pPr>
+        <w:pStyle w:val="ListParagraph"/>
+        <w:rPr>
+          <w:rFonts w:ascii="Consolas" w:hAnsi="Consolas" w:cs="Consolas"/>
+          <w:i/>
+          <w:iCs/>
+          <w:color w:val="000000"/>
+          <w:sz w:val="20"/>
+          <w:szCs w:val="20"/>
+        </w:rPr>
+      </w:pPr>
+      <w:proofErr w:type="spellStart"/>
+      <w:r>
+        <w:rPr>
+          <w:rFonts w:ascii="Consolas" w:hAnsi="Consolas" w:cs="Consolas"/>
+          <w:i/>
+          <w:iCs/>
+          <w:color w:val="000000"/>
+          <w:sz w:val="20"/>
+          <w:szCs w:val="20"/>
+        </w:rPr>
+        <w:t>testStatistics</w:t>
+      </w:r>
+      <w:proofErr w:type="spellEnd"/>
+      <w:r>
+        <w:rPr>
+          <w:rFonts w:ascii="Consolas" w:hAnsi="Consolas" w:cs="Consolas"/>
+          <w:i/>
+          <w:iCs/>
+          <w:color w:val="000000"/>
+          <w:sz w:val="20"/>
+          <w:szCs w:val="20"/>
+        </w:rPr>
+        <w:t xml:space="preserve"> /statistics response: </w:t>
+      </w:r>
+    </w:p>
+    <w:p>
+      <w:pPr>
+        <w:pStyle w:val="ListParagraph"/>
+        <w:rPr>
+          <w:i/>
+          <w:iCs/>
+        </w:rPr>
+      </w:pPr>
+      <w:r>
+        <w:rPr>
+          <w:rFonts w:ascii="Consolas" w:hAnsi="Consolas" w:cs="Consolas"/>
+          <w:i/>
+          <w:iCs/>
+          <w:color w:val="000000"/>
+          <w:sz w:val="20"/>
+          <w:szCs w:val="20"/>
+        </w:rPr>
+        <w:t>{"avg":617.95,"max":1092.09,"min":143.82,"maxDrawdown":948.27,"volatility":474.135,"quantile":143.82,"twap":8.105392,"twap2":1.024469,"count":2}</w:t>
       </w:r>
     </w:p>
     <w:p>
@@ -1264,11 +1569,21 @@
           <w:numId w:val="10"/>
         </w:numPr>
       </w:pPr>
+      <w:proofErr w:type="spellStart"/>
       <w:r>
         <w:t>taskSolactive.cfg</w:t>
       </w:r>
-      <w:r>
-        <w:t xml:space="preserve"> file : Configuration file includes application parameters</w:t>
+      <w:proofErr w:type="spellEnd"/>
+      <w:r>
+        <w:t xml:space="preserve"> </w:t>
+      </w:r>
+      <w:proofErr w:type="gramStart"/>
+      <w:r>
+        <w:t>file :</w:t>
+      </w:r>
+      <w:proofErr w:type="gramEnd"/>
+      <w:r>
+        <w:t xml:space="preserve"> Configuration file includes application parameters</w:t>
       </w:r>
     </w:p>
     <w:p>
@@ -1279,16 +1594,27 @@
           <w:numId w:val="10"/>
         </w:numPr>
       </w:pPr>
+      <w:proofErr w:type="gramStart"/>
       <w:r>
         <w:t>log4j.properties</w:t>
       </w:r>
       <w:r>
-        <w:t xml:space="preserve"> : Log file configuration</w:t>
-      </w:r>
-    </w:p>
-    <w:p>
-      <w:r>
-        <w:t xml:space="preserve">Application is running with default parameters, it can be reached from </w:t>
+        <w:t xml:space="preserve"> :</w:t>
+      </w:r>
+      <w:proofErr w:type="gramEnd"/>
+      <w:r>
+        <w:t xml:space="preserve"> Log file configuration</w:t>
+      </w:r>
+    </w:p>
+    <w:p>
+      <w:r>
+        <w:t xml:space="preserve">Application is running with default </w:t>
+      </w:r>
+      <w:r>
+        <w:t>parameters;</w:t>
+      </w:r>
+      <w:r>
+        <w:t xml:space="preserve"> it can be reached from </w:t>
       </w:r>
       <w:hyperlink r:id="rId7" w:history="1">
         <w:r>
@@ -1323,7 +1649,15 @@
         <w:jc w:val="both"/>
       </w:pPr>
       <w:r>
-        <w:t>Accepts the incoming ticks if its in sliding time interval and returns Created, otherwise returns No Content.</w:t>
+        <w:t xml:space="preserve">Accepts the incoming ticks if </w:t>
+      </w:r>
+      <w:proofErr w:type="spellStart"/>
+      <w:r>
+        <w:t>its</w:t>
+      </w:r>
+      <w:proofErr w:type="spellEnd"/>
+      <w:r>
+        <w:t xml:space="preserve"> in sliding time interval and returns Created, otherwise returns No Content.</w:t>
       </w:r>
     </w:p>
     <w:p>
@@ -1367,7 +1701,15 @@
         <w:t>/</w:t>
       </w:r>
       <w:r>
-        <w:t>{instrument_identifier}</w:t>
+        <w:t>{</w:t>
+      </w:r>
+      <w:proofErr w:type="spellStart"/>
+      <w:r>
+        <w:t>instrument_identifier</w:t>
+      </w:r>
+      <w:proofErr w:type="spellEnd"/>
+      <w:r>
+        <w:t>}</w:t>
       </w:r>
     </w:p>
     <w:p>
@@ -1400,9 +1742,11 @@
       <w:r>
         <w:t xml:space="preserve"> </w:t>
       </w:r>
+      <w:proofErr w:type="spellStart"/>
       <w:r>
         <w:t>taskSolactive.cfg</w:t>
       </w:r>
+      <w:proofErr w:type="spellEnd"/>
       <w:r>
         <w:t xml:space="preserve"> file which can be found in the project directory.</w:t>
       </w:r>
@@ -1426,16 +1770,36 @@
       <w:pPr>
         <w:jc w:val="both"/>
       </w:pPr>
-      <w:r>
-        <w:t>tick.sliding.time.interval : Sliding time interval period parameter in milliseconds</w:t>
+      <w:proofErr w:type="spellStart"/>
+      <w:proofErr w:type="gramStart"/>
+      <w:r>
+        <w:t>tick.sliding</w:t>
+      </w:r>
+      <w:proofErr w:type="gramEnd"/>
+      <w:r>
+        <w:t>.time.interval</w:t>
+      </w:r>
+      <w:proofErr w:type="spellEnd"/>
+      <w:r>
+        <w:t xml:space="preserve"> : Sliding time interval period parameter in milliseconds</w:t>
       </w:r>
     </w:p>
     <w:p>
       <w:pPr>
         <w:jc w:val="both"/>
       </w:pPr>
-      <w:r>
-        <w:t xml:space="preserve">tick.cleaner.interval : </w:t>
+      <w:proofErr w:type="spellStart"/>
+      <w:proofErr w:type="gramStart"/>
+      <w:r>
+        <w:t>tick.cleaner</w:t>
+      </w:r>
+      <w:proofErr w:type="gramEnd"/>
+      <w:r>
+        <w:t>.interval</w:t>
+      </w:r>
+      <w:proofErr w:type="spellEnd"/>
+      <w:r>
+        <w:t xml:space="preserve"> : </w:t>
       </w:r>
       <w:r>
         <w:t xml:space="preserve">Delay time interval in </w:t>
@@ -1451,9 +1815,16 @@
       <w:pPr>
         <w:jc w:val="both"/>
       </w:pPr>
-      <w:r>
-        <w:t>tick.process.pooler.size</w:t>
-      </w:r>
+      <w:proofErr w:type="spellStart"/>
+      <w:proofErr w:type="gramStart"/>
+      <w:r>
+        <w:t>tick.process</w:t>
+      </w:r>
+      <w:proofErr w:type="gramEnd"/>
+      <w:r>
+        <w:t>.pooler.size</w:t>
+      </w:r>
+      <w:proofErr w:type="spellEnd"/>
       <w:r>
         <w:t xml:space="preserve"> : Number of threads which processes tick messages from Message blocking queue</w:t>
       </w:r>
@@ -1462,9 +1833,16 @@
       <w:pPr>
         <w:jc w:val="both"/>
       </w:pPr>
-      <w:r>
-        <w:t>tick.calculation.pooler.size</w:t>
-      </w:r>
+      <w:proofErr w:type="spellStart"/>
+      <w:proofErr w:type="gramStart"/>
+      <w:r>
+        <w:t>tick.calculation</w:t>
+      </w:r>
+      <w:proofErr w:type="gramEnd"/>
+      <w:r>
+        <w:t>.pooler.size</w:t>
+      </w:r>
+      <w:proofErr w:type="spellEnd"/>
       <w:r>
         <w:t xml:space="preserve"> : Number of threads which calculates instrument statistics which are taken from Instrument blocking queue</w:t>
       </w:r>
@@ -1473,9 +1851,16 @@
       <w:pPr>
         <w:jc w:val="both"/>
       </w:pPr>
-      <w:r>
-        <w:t>calculation.aggregated.timer</w:t>
-      </w:r>
+      <w:proofErr w:type="spellStart"/>
+      <w:proofErr w:type="gramStart"/>
+      <w:r>
+        <w:t>calculation.aggregated</w:t>
+      </w:r>
+      <w:proofErr w:type="gramEnd"/>
+      <w:r>
+        <w:t>.timer</w:t>
+      </w:r>
+      <w:proofErr w:type="spellEnd"/>
       <w:r>
         <w:t xml:space="preserve"> : </w:t>
       </w:r>
@@ -1496,9 +1881,13 @@
       <w:pPr>
         <w:jc w:val="both"/>
       </w:pPr>
+      <w:proofErr w:type="spellStart"/>
+      <w:proofErr w:type="gramStart"/>
       <w:r>
         <w:t>statistics.lambda</w:t>
       </w:r>
+      <w:proofErr w:type="spellEnd"/>
+      <w:proofErr w:type="gramEnd"/>
       <w:r>
         <w:t xml:space="preserve"> : Decay factor parameter to determine tick weights in twap2 statistics calculation</w:t>
       </w:r>
@@ -1507,9 +1896,13 @@
       <w:pPr>
         <w:jc w:val="both"/>
       </w:pPr>
+      <w:proofErr w:type="spellStart"/>
+      <w:proofErr w:type="gramStart"/>
       <w:r>
         <w:t>statistics.percentile</w:t>
       </w:r>
+      <w:proofErr w:type="spellEnd"/>
+      <w:proofErr w:type="gramEnd"/>
       <w:r>
         <w:t xml:space="preserve"> : L</w:t>
       </w:r>
@@ -1521,9 +1914,13 @@
       <w:pPr>
         <w:jc w:val="both"/>
       </w:pPr>
+      <w:proofErr w:type="spellStart"/>
+      <w:proofErr w:type="gramStart"/>
       <w:r>
         <w:t>statistics.scale</w:t>
       </w:r>
+      <w:proofErr w:type="spellEnd"/>
+      <w:proofErr w:type="gramEnd"/>
       <w:r>
         <w:t xml:space="preserve"> : Statistics scale parameter. Not used. </w:t>
       </w:r>
@@ -1532,9 +1929,16 @@
       <w:pPr>
         <w:jc w:val="both"/>
       </w:pPr>
-      <w:r>
-        <w:t>statistics.price.scale</w:t>
-      </w:r>
+      <w:proofErr w:type="spellStart"/>
+      <w:proofErr w:type="gramStart"/>
+      <w:r>
+        <w:t>statistics.price</w:t>
+      </w:r>
+      <w:proofErr w:type="gramEnd"/>
+      <w:r>
+        <w:t>.scale</w:t>
+      </w:r>
+      <w:proofErr w:type="spellEnd"/>
       <w:r>
         <w:t xml:space="preserve"> : Scale parameter for price related statistics. Not used.</w:t>
       </w:r>
@@ -1594,37 +1998,91 @@
         <w:t xml:space="preserve">: When a new tick is posted to application; if it is not </w:t>
       </w:r>
       <w:r>
-        <w:t>in the sliding time interval, it is discarded. If it is in the sliding time interval, first it is put in TickProcess</w:t>
-      </w:r>
+        <w:t xml:space="preserve">in the sliding time interval, it is discarded. If it is in the sliding time interval, first it is put in </w:t>
+      </w:r>
+      <w:proofErr w:type="spellStart"/>
+      <w:r>
+        <w:t>TickProcess</w:t>
+      </w:r>
+      <w:proofErr w:type="spellEnd"/>
       <w:r>
         <w:t xml:space="preserve"> </w:t>
       </w:r>
-      <w:r>
-        <w:t xml:space="preserve">BlockingQueue. </w:t>
+      <w:proofErr w:type="spellStart"/>
+      <w:r>
+        <w:t>BlockingQueue</w:t>
+      </w:r>
+      <w:proofErr w:type="spellEnd"/>
+      <w:r>
+        <w:t xml:space="preserve">. </w:t>
       </w:r>
       <w:r>
         <w:t>This Queue</w:t>
       </w:r>
       <w:r>
-        <w:t xml:space="preserve"> is listened by a thread pool, size of the thread is determined by the configuration parameter “tick.process.pooler.size”. One of these threads takes tick message and then try </w:t>
+        <w:t xml:space="preserve"> is listened by a thread pool, size of the thread is determined by the configuration parameter “</w:t>
+      </w:r>
+      <w:proofErr w:type="spellStart"/>
+      <w:proofErr w:type="gramStart"/>
+      <w:r>
+        <w:t>tick.process</w:t>
+      </w:r>
+      <w:proofErr w:type="gramEnd"/>
+      <w:r>
+        <w:t>.pooler.size</w:t>
+      </w:r>
+      <w:proofErr w:type="spellEnd"/>
+      <w:r>
+        <w:t xml:space="preserve">”. One of these threads takes tick message and then try </w:t>
+      </w:r>
+      <w:r>
+        <w:t xml:space="preserve">to </w:t>
       </w:r>
       <w:r>
         <w:t>acquire</w:t>
       </w:r>
       <w:r>
-        <w:t xml:space="preserve"> a Lock for the tick instrument. After acquiring lock, tick is added to concurrent hashmap which stores ticks list with instrument key. Then, </w:t>
+        <w:t xml:space="preserve"> a Lock for the tick instrument. After acquiring lock, tick is added to concurrent </w:t>
+      </w:r>
+      <w:r>
+        <w:t>map</w:t>
+      </w:r>
+      <w:r>
+        <w:t xml:space="preserve"> which stores ticks list with </w:t>
+      </w:r>
+      <w:r>
+        <w:t xml:space="preserve">an </w:t>
+      </w:r>
+      <w:r>
+        <w:t xml:space="preserve">instrument key. Then, </w:t>
       </w:r>
       <w:r>
         <w:t>tick</w:t>
       </w:r>
       <w:r>
-        <w:t xml:space="preserve"> instrument is put into InstrumentCalculation</w:t>
-      </w:r>
+        <w:t xml:space="preserve"> instrument</w:t>
+      </w:r>
+      <w:r>
+        <w:t xml:space="preserve"> with its ticks whose timestamp is in sliding time interval</w:t>
+      </w:r>
+      <w:r>
+        <w:t xml:space="preserve"> is put into </w:t>
+      </w:r>
+      <w:proofErr w:type="spellStart"/>
+      <w:r>
+        <w:t>InstrumentCalculation</w:t>
+      </w:r>
+      <w:proofErr w:type="spellEnd"/>
       <w:r>
         <w:t xml:space="preserve"> </w:t>
       </w:r>
-      <w:r>
-        <w:t>BlockingQueue for statistics calcula</w:t>
+      <w:proofErr w:type="spellStart"/>
+      <w:r>
+        <w:t>BlockingQueue</w:t>
+      </w:r>
+      <w:proofErr w:type="spellEnd"/>
+      <w:r>
+        <w:t xml:space="preserve"> for statistics calcula</w:t>
       </w:r>
       <w:r>
         <w:t>tion.</w:t>
@@ -1636,10 +2094,55 @@
         <w:t>This Queue</w:t>
       </w:r>
       <w:r>
-        <w:t xml:space="preserve"> is also listened by a thread pool, size of the thread is determined by the configuration parameter “tick.calculation.pooler.size”. </w:t>
-      </w:r>
-      <w:r>
-        <w:t>One of these threads takes the instrument from queue and tries to acquire Instrument lock. After acquiring instrument lock, it calculates statistics for this instrument and put Instrument-Statistics concurrent hashmap.</w:t>
+        <w:t xml:space="preserve"> is also listened by a thread pool, size of the thread is determined by the configuration parameter “</w:t>
+      </w:r>
+      <w:proofErr w:type="spellStart"/>
+      <w:proofErr w:type="gramStart"/>
+      <w:r>
+        <w:t>tick.calculation</w:t>
+      </w:r>
+      <w:proofErr w:type="gramEnd"/>
+      <w:r>
+        <w:t>.pooler.size</w:t>
+      </w:r>
+      <w:proofErr w:type="spellEnd"/>
+      <w:r>
+        <w:t xml:space="preserve">”. </w:t>
+      </w:r>
+      <w:r>
+        <w:t>One of these threads takes the instrument</w:t>
+      </w:r>
+      <w:r>
+        <w:t xml:space="preserve"> and its ticks</w:t>
+      </w:r>
+      <w:r>
+        <w:t xml:space="preserve"> from queue </w:t>
+      </w:r>
+      <w:r>
+        <w:t>and start</w:t>
+      </w:r>
+      <w:r>
+        <w:t xml:space="preserve"> </w:t>
+      </w:r>
+      <w:r>
+        <w:t>statistics calculation with taken tick list from queue</w:t>
+      </w:r>
+      <w:r>
+        <w:t xml:space="preserve"> for this instrument</w:t>
+      </w:r>
+      <w:r>
+        <w:t>. Statistics result is</w:t>
+      </w:r>
+      <w:r>
+        <w:t xml:space="preserve"> put Instrument-Statistics concurrent </w:t>
+      </w:r>
+      <w:proofErr w:type="spellStart"/>
+      <w:r>
+        <w:t>hashmap</w:t>
+      </w:r>
+      <w:proofErr w:type="spellEnd"/>
+      <w:r>
+        <w:t>.</w:t>
       </w:r>
     </w:p>
     <w:p>
@@ -1662,7 +2165,37 @@
         <w:t>:</w:t>
       </w:r>
       <w:r>
-        <w:t xml:space="preserve"> Timer thread is run periodically and calculates aggregated statistics. First, all the ticks are collected from instrument-tick list map. Other processes wait for this job. After collecting ticks, other processes continues their job. After collecting ticks, aggregated statistics is calculated and put into Instrument-Statistics hashmap wih a specific instrument name for aggregation.</w:t>
+        <w:t xml:space="preserve"> Timer thread is run periodically and calculates aggregated statistics. First, all the ticks are collected from instrument-tick list map. Other processes wait for this job. After collecting ticks, other processes </w:t>
+      </w:r>
+      <w:r>
+        <w:t>continue</w:t>
+      </w:r>
+      <w:r>
+        <w:t xml:space="preserve"> their job. After collecting ticks, aggregated statistics is </w:t>
+      </w:r>
+      <w:r>
+        <w:t>calculated,</w:t>
+      </w:r>
+      <w:r>
+        <w:t xml:space="preserve"> and</w:t>
+      </w:r>
+      <w:r>
+        <w:t xml:space="preserve"> statistics calculation result is</w:t>
+      </w:r>
+      <w:r>
+        <w:t xml:space="preserve"> put into Instrument-Statistics </w:t>
+      </w:r>
+      <w:r>
+        <w:t>map</w:t>
+      </w:r>
+      <w:r>
+        <w:t xml:space="preserve"> wi</w:t>
+      </w:r>
+      <w:r>
+        <w:t>t</w:t>
+      </w:r>
+      <w:r>
+        <w:t>h a specific instrument name for aggregation.</w:t>
       </w:r>
     </w:p>
     <w:p>
@@ -1689,13 +2222,60 @@
         <w:t xml:space="preserve"> One thread is run to remove the ticks from Instrument-Tick list map. This thread </w:t>
       </w:r>
       <w:r>
-        <w:t xml:space="preserve">checks each instrument in this map. First it acquires instrument lock. Then updates the map with filtering ticks which are out of sliding time interval. If instrument still has ticks, it puts instrument into InstrumentCalculation BlockingQueue for </w:t>
-      </w:r>
-      <w:r>
-        <w:t>refreshing statistics of these insruments</w:t>
-      </w:r>
-      <w:r>
-        <w:t>. If all the instruments in the map are checked, it waits for a while according to configuration parameter “tick.cleaner.interval”. Then it repeats same process.</w:t>
+        <w:t>checks each instrument in this map. First it acquires instrument lock. Then updates the map with filtering ticks which are out of sliding time interval. If instrument still has ticks, it puts instrument</w:t>
+      </w:r>
+      <w:r>
+        <w:t xml:space="preserve"> and its tick list</w:t>
+      </w:r>
+      <w:r>
+        <w:t xml:space="preserve"> into </w:t>
+      </w:r>
+      <w:proofErr w:type="spellStart"/>
+      <w:r>
+        <w:t>InstrumentCalculation</w:t>
+      </w:r>
+      <w:proofErr w:type="spellEnd"/>
+      <w:r>
+        <w:t xml:space="preserve"> </w:t>
+      </w:r>
+      <w:proofErr w:type="spellStart"/>
+      <w:r>
+        <w:t>BlockingQueue</w:t>
+      </w:r>
+      <w:proofErr w:type="spellEnd"/>
+      <w:r>
+        <w:t xml:space="preserve"> for </w:t>
+      </w:r>
+      <w:r>
+        <w:t xml:space="preserve">refreshing statistics of </w:t>
+      </w:r>
+      <w:r>
+        <w:t>th</w:t>
+      </w:r>
+      <w:r>
+        <w:t>ese</w:t>
+      </w:r>
+      <w:r>
+        <w:t xml:space="preserve"> </w:t>
+      </w:r>
+      <w:r>
+        <w:t>instruments</w:t>
+      </w:r>
+      <w:r>
+        <w:t>. If all the instruments in the map are checked, it waits for a while according to configuration parameter “</w:t>
+      </w:r>
+      <w:proofErr w:type="spellStart"/>
+      <w:proofErr w:type="gramStart"/>
+      <w:r>
+        <w:t>tick.cleaner</w:t>
+      </w:r>
+      <w:proofErr w:type="gramEnd"/>
+      <w:r>
+        <w:t>.interval</w:t>
+      </w:r>
+      <w:proofErr w:type="spellEnd"/>
+      <w:r>
+        <w:t>”. Then it repeats same process.</w:t>
       </w:r>
     </w:p>
     <w:p>
@@ -1712,7 +2292,28 @@
           <w:b/>
           <w:bCs/>
         </w:rPr>
-        <w:t>Statistics get workflow</w:t>
+        <w:t>Statistics get</w:t>
+      </w:r>
+      <w:r>
+        <w:rPr>
+          <w:b/>
+          <w:bCs/>
+        </w:rPr>
+        <w:t xml:space="preserve"> method</w:t>
+      </w:r>
+      <w:r>
+        <w:rPr>
+          <w:b/>
+          <w:bCs/>
+        </w:rPr>
+        <w:t xml:space="preserve"> workflow</w:t>
+      </w:r>
+      <w:r>
+        <w:rPr>
+          <w:b/>
+          <w:bCs/>
+        </w:rPr>
+        <w:t xml:space="preserve"> (Aggregated and Instrument)</w:t>
       </w:r>
       <w:r>
         <w:t>:</w:t>
@@ -1737,7 +2338,13 @@
         <w:t xml:space="preserve"> of processing</w:t>
       </w:r>
       <w:r>
-        <w:t xml:space="preserve"> and it is not taken into account in statistics calculation.</w:t>
+        <w:t xml:space="preserve"> and it is not </w:t>
+      </w:r>
+      <w:r>
+        <w:t>considered</w:t>
+      </w:r>
+      <w:r>
+        <w:t xml:space="preserve"> in statistics calculation.</w:t>
       </w:r>
     </w:p>
     <w:p>
@@ -1771,7 +2378,13 @@
         <w:t xml:space="preserve">, </w:t>
       </w:r>
       <w:r>
-        <w:t>tick’s timestamp is taken into account to compare with current</w:t>
+        <w:t>tick’s timestamp is compare</w:t>
+      </w:r>
+      <w:r>
+        <w:t>d</w:t>
+      </w:r>
+      <w:r>
+        <w:t xml:space="preserve"> with current</w:t>
       </w:r>
       <w:r>
         <w:t xml:space="preserve"> </w:t>
@@ -1783,8 +2396,13 @@
         <w:t>.</w:t>
       </w:r>
       <w:r>
-        <w:t xml:space="preserve"> The timestamp when tick message is received is not taken into account</w:t>
-      </w:r>
+        <w:t xml:space="preserve"> The timestamp when tick message is received is not </w:t>
+      </w:r>
+      <w:proofErr w:type="gramStart"/>
+      <w:r>
+        <w:t>taken into account</w:t>
+      </w:r>
+      <w:proofErr w:type="gramEnd"/>
       <w:r>
         <w:t>, it is used while checking whether tick is in sliding time interval</w:t>
       </w:r>
@@ -1805,7 +2423,20 @@
         <w:jc w:val="both"/>
       </w:pPr>
       <w:r>
-        <w:t>Aggregated statistics is calculated by a timer thread whose period can be set with a configuration parameter named as “calculation.aggregated.timer”. So, result for the request of aggregated statistics might be a past data according to this parameter.</w:t>
+        <w:t>Aggregated statistics is calculated by a timer thread whose period can be set with a configuration parameter named as “</w:t>
+      </w:r>
+      <w:proofErr w:type="spellStart"/>
+      <w:proofErr w:type="gramStart"/>
+      <w:r>
+        <w:t>calculation.aggregated</w:t>
+      </w:r>
+      <w:proofErr w:type="gramEnd"/>
+      <w:r>
+        <w:t>.timer</w:t>
+      </w:r>
+      <w:proofErr w:type="spellEnd"/>
+      <w:r>
+        <w:t>”. So, result for the request of aggregated statistics might be a past data according to this parameter.</w:t>
       </w:r>
     </w:p>
     <w:p>
@@ -1818,10 +2449,23 @@
         <w:jc w:val="both"/>
       </w:pPr>
       <w:r>
-        <w:t>Instrument statistics are updated by tick cleaner thread which puts instruments who have ticks in sliding time interval to the instrument calculation queue to be able to recalculate their statistics by calculation threads.</w:t>
-      </w:r>
-      <w:bookmarkStart w:id="0" w:name="_GoBack"/>
-      <w:bookmarkEnd w:id="0"/>
+        <w:t xml:space="preserve">Instrument statistics are updated by tick cleaner thread which puts instruments who have ticks in sliding time interval </w:t>
+      </w:r>
+      <w:r>
+        <w:t xml:space="preserve">and its ticks </w:t>
+      </w:r>
+      <w:r>
+        <w:t>to the instrument calculation queue to be able to recalculate their statistics by calculation threads</w:t>
+      </w:r>
+      <w:r>
+        <w:t xml:space="preserve"> for refreshing</w:t>
+      </w:r>
+      <w:r>
+        <w:t>.</w:t>
+      </w:r>
+      <w:r>
+        <w:t xml:space="preserve"> </w:t>
+      </w:r>
     </w:p>
     <w:p>
       <w:pPr>
@@ -1839,7 +2483,13 @@
         <w:t>is</w:t>
       </w:r>
       <w:r>
-        <w:t xml:space="preserve"> discarded. All instruments are considered to be on the same currency.</w:t>
+        <w:t xml:space="preserve"> discarded. All instruments are</w:t>
+      </w:r>
+      <w:r>
+        <w:t xml:space="preserve"> assumed</w:t>
+      </w:r>
+      <w:r>
+        <w:t xml:space="preserve"> to be on the same currency.</w:t>
       </w:r>
     </w:p>
     <w:p>
@@ -1852,7 +2502,19 @@
         <w:jc w:val="both"/>
       </w:pPr>
       <w:r>
-        <w:t>Aggregated statistics is calculated from all ticks similar to instrument statistics calculation in which statistics are calculated from the ticks belonging to corresponding instrument. Note: There might be a confusion about aggregated statistics calculation.</w:t>
+        <w:t xml:space="preserve">Aggregated statistics is calculated from all ticks </w:t>
+      </w:r>
+      <w:r>
+        <w:t>like</w:t>
+      </w:r>
+      <w:r>
+        <w:t xml:space="preserve"> instrument statistics calculation</w:t>
+      </w:r>
+      <w:r>
+        <w:t xml:space="preserve">. </w:t>
+      </w:r>
+      <w:r>
+        <w:t>Note: There might be a confusion about aggregated statistics calculation.</w:t>
       </w:r>
     </w:p>
     <w:p>
@@ -1939,7 +2601,13 @@
         <w:jc w:val="both"/>
       </w:pPr>
       <w:r>
-        <w:t>Statistics values should be scaled.</w:t>
+        <w:t>Triggered action can be put in Instrument Calculation Blocking Queue</w:t>
+      </w:r>
+      <w:r>
+        <w:t xml:space="preserve"> </w:t>
+      </w:r>
+      <w:r>
+        <w:t>to identify which action caused statistics calculation.</w:t>
       </w:r>
     </w:p>
     <w:p>
@@ -1952,13 +2620,37 @@
         <w:jc w:val="both"/>
       </w:pPr>
       <w:r>
-        <w:t>Triggered action can be put in Instrument Calculation Blocking Queue</w:t>
+        <w:t>The latest s</w:t>
+      </w:r>
+      <w:r>
+        <w:t>tatistics c</w:t>
+      </w:r>
+      <w:r>
+        <w:t>alculation timestamp and</w:t>
+      </w:r>
+      <w:r>
+        <w:t xml:space="preserve"> the</w:t>
       </w:r>
       <w:r>
         <w:t xml:space="preserve"> </w:t>
       </w:r>
       <w:r>
-        <w:t>to identify which action caused statistics calculation.</w:t>
+        <w:t xml:space="preserve">statistics get </w:t>
+      </w:r>
+      <w:r>
+        <w:t>request timestamp</w:t>
+      </w:r>
+      <w:r>
+        <w:t xml:space="preserve"> can be stored</w:t>
+      </w:r>
+      <w:r>
+        <w:t xml:space="preserve"> in Statistics object</w:t>
+      </w:r>
+      <w:r>
+        <w:t xml:space="preserve"> </w:t>
+      </w:r>
+      <w:r>
+        <w:t>for reporting purpose.</w:t>
       </w:r>
     </w:p>
     <w:p>
@@ -1971,37 +2663,10 @@
         <w:jc w:val="both"/>
       </w:pPr>
       <w:r>
-        <w:t>The latest s</w:t>
-      </w:r>
-      <w:r>
-        <w:t>tatistics c</w:t>
-      </w:r>
-      <w:r>
-        <w:t>alculation timestamp and</w:t>
-      </w:r>
-      <w:r>
-        <w:t xml:space="preserve"> the</w:t>
-      </w:r>
-      <w:r>
-        <w:t xml:space="preserve"> </w:t>
-      </w:r>
-      <w:r>
-        <w:t xml:space="preserve">statistics get </w:t>
-      </w:r>
-      <w:r>
-        <w:t>request timestamp</w:t>
-      </w:r>
-      <w:r>
-        <w:t xml:space="preserve"> can be stored</w:t>
-      </w:r>
-      <w:r>
-        <w:t xml:space="preserve"> in Statistics object</w:t>
-      </w:r>
-      <w:r>
-        <w:t xml:space="preserve"> </w:t>
-      </w:r>
-      <w:r>
-        <w:t>for reporting purpose.</w:t>
+        <w:t xml:space="preserve">Ticks which are not in the sliding time interval can be </w:t>
+      </w:r>
+      <w:r>
+        <w:t>logged for reporting purpose.</w:t>
       </w:r>
     </w:p>
     <w:p>
@@ -2014,10 +2679,10 @@
         <w:jc w:val="both"/>
       </w:pPr>
       <w:r>
-        <w:t xml:space="preserve">Ticks which are not in the sliding time interval can be </w:t>
-      </w:r>
-      <w:r>
-        <w:t>logged for reporting purpose.</w:t>
+        <w:t xml:space="preserve"> </w:t>
+      </w:r>
+      <w:r>
+        <w:t>Acquiring lock on instrument by the threads can be decreased.</w:t>
       </w:r>
     </w:p>
     <w:p>
@@ -2030,10 +2695,10 @@
         <w:jc w:val="both"/>
       </w:pPr>
       <w:r>
-        <w:t xml:space="preserve"> </w:t>
-      </w:r>
-      <w:r>
-        <w:t>Acquiring lock on instrument by the threads can be decreased.</w:t>
+        <w:t>Time interval of t</w:t>
+      </w:r>
+      <w:r>
+        <w:t>he aggregated calculation can be decreased.</w:t>
       </w:r>
     </w:p>
     <w:p>
@@ -2046,19 +2711,6 @@
         <w:jc w:val="both"/>
       </w:pPr>
       <w:r>
-        <w:t>The aggregated calculation time interval can be decreased.</w:t>
-      </w:r>
-    </w:p>
-    <w:p>
-      <w:pPr>
-        <w:pStyle w:val="ListParagraph"/>
-        <w:numPr>
-          <w:ilvl w:val="0"/>
-          <w:numId w:val="13"/>
-        </w:numPr>
-        <w:jc w:val="both"/>
-      </w:pPr>
-      <w:r>
         <w:t xml:space="preserve">Complex test cases </w:t>
       </w:r>
       <w:r>
@@ -2073,7 +2725,6 @@
         <w:pStyle w:val="Heading1"/>
       </w:pPr>
       <w:r>
-        <w:lastRenderedPageBreak/>
         <w:t>RELEASED FILES</w:t>
       </w:r>
     </w:p>
@@ -2119,8 +2770,6 @@
         <w:t xml:space="preserve"> in project’s document directory.</w:t>
       </w:r>
     </w:p>
-    <w:p/>
-    <w:p/>
     <w:sectPr>
       <w:pgSz w:w="12240" w:h="15840"/>
       <w:pgMar w:top="1440" w:right="1440" w:bottom="1440" w:left="1440" w:header="720" w:footer="720" w:gutter="0"/>
@@ -2132,7 +2781,7 @@
 </file>
 
 <file path=word/numbering.xml><?xml version="1.0" encoding="utf-8"?>
-<w:numbering xmlns:wpc="http://schemas.microsoft.com/office/word/2010/wordprocessingCanvas" xmlns:cx="http://schemas.microsoft.com/office/drawing/2014/chartex" xmlns:cx1="http://schemas.microsoft.com/office/drawing/2015/9/8/chartex" xmlns:cx2="http://schemas.microsoft.com/office/drawing/2015/10/21/chartex" xmlns:cx3="http://schemas.microsoft.com/office/drawing/2016/5/9/chartex" xmlns:cx4="http://schemas.microsoft.com/office/drawing/2016/5/10/chartex" xmlns:cx5="http://schemas.microsoft.com/office/drawing/2016/5/11/chartex" xmlns:cx6="http://schemas.microsoft.com/office/drawing/2016/5/12/chartex" xmlns:cx7="http://schemas.microsoft.com/office/drawing/2016/5/13/chartex" xmlns:cx8="http://schemas.microsoft.com/office/drawing/2016/5/14/chartex" xmlns:mc="http://schemas.openxmlformats.org/markup-compatibility/2006" xmlns:aink="http://schemas.microsoft.com/office/drawing/2016/ink" xmlns:am3d="http://schemas.microsoft.com/office/drawing/2017/model3d" xmlns:o="urn:schemas-microsoft-com:office:office" xmlns:r="http://schemas.openxmlformats.org/officeDocument/2006/relationships" xmlns:m="http://schemas.openxmlformats.org/officeDocument/2006/math" xmlns:v="urn:schemas-microsoft-com:vml" xmlns:wp14="http://schemas.microsoft.com/office/word/2010/wordprocessingDrawing" xmlns:wp="http://schemas.openxmlformats.org/drawingml/2006/wordprocessingDrawing" xmlns:w10="urn:schemas-microsoft-com:office:word" xmlns:w="http://schemas.openxmlformats.org/wordprocessingml/2006/main" xmlns:w14="http://schemas.microsoft.com/office/word/2010/wordml" xmlns:w15="http://schemas.microsoft.com/office/word/2012/wordml" xmlns:w16cid="http://schemas.microsoft.com/office/word/2016/wordml/cid" xmlns:w16se="http://schemas.microsoft.com/office/word/2015/wordml/symex" xmlns:wpg="http://schemas.microsoft.com/office/word/2010/wordprocessingGroup" xmlns:wpi="http://schemas.microsoft.com/office/word/2010/wordprocessingInk" xmlns:wne="http://schemas.microsoft.com/office/word/2006/wordml" xmlns:wps="http://schemas.microsoft.com/office/word/2010/wordprocessingShape" mc:Ignorable="w14 w15 w16se w16cid wp14">
+<w:numbering xmlns:wpc="http://schemas.microsoft.com/office/word/2010/wordprocessingCanvas" xmlns:cx="http://schemas.microsoft.com/office/drawing/2014/chartex" xmlns:cx1="http://schemas.microsoft.com/office/drawing/2015/9/8/chartex" xmlns:cx2="http://schemas.microsoft.com/office/drawing/2015/10/21/chartex" xmlns:cx3="http://schemas.microsoft.com/office/drawing/2016/5/9/chartex" xmlns:cx4="http://schemas.microsoft.com/office/drawing/2016/5/10/chartex" xmlns:cx5="http://schemas.microsoft.com/office/drawing/2016/5/11/chartex" xmlns:cx6="http://schemas.microsoft.com/office/drawing/2016/5/12/chartex" xmlns:cx7="http://schemas.microsoft.com/office/drawing/2016/5/13/chartex" xmlns:cx8="http://schemas.microsoft.com/office/drawing/2016/5/14/chartex" xmlns:mc="http://schemas.openxmlformats.org/markup-compatibility/2006" xmlns:aink="http://schemas.microsoft.com/office/drawing/2016/ink" xmlns:am3d="http://schemas.microsoft.com/office/drawing/2017/model3d" xmlns:o="urn:schemas-microsoft-com:office:office" xmlns:r="http://schemas.openxmlformats.org/officeDocument/2006/relationships" xmlns:m="http://schemas.openxmlformats.org/officeDocument/2006/math" xmlns:v="urn:schemas-microsoft-com:vml" xmlns:wp14="http://schemas.microsoft.com/office/word/2010/wordprocessingDrawing" xmlns:wp="http://schemas.openxmlformats.org/drawingml/2006/wordprocessingDrawing" xmlns:w10="urn:schemas-microsoft-com:office:word" xmlns:w="http://schemas.openxmlformats.org/wordprocessingml/2006/main" xmlns:w14="http://schemas.microsoft.com/office/word/2010/wordml" xmlns:w15="http://schemas.microsoft.com/office/word/2012/wordml" xmlns:w16cex="http://schemas.microsoft.com/office/word/2018/wordml/cex" xmlns:w16cid="http://schemas.microsoft.com/office/word/2016/wordml/cid" xmlns:w16="http://schemas.microsoft.com/office/word/2018/wordml" xmlns:w16se="http://schemas.microsoft.com/office/word/2015/wordml/symex" xmlns:wpg="http://schemas.microsoft.com/office/word/2010/wordprocessingGroup" xmlns:wpi="http://schemas.microsoft.com/office/word/2010/wordprocessingInk" xmlns:wne="http://schemas.microsoft.com/office/word/2006/wordml" xmlns:wps="http://schemas.microsoft.com/office/word/2010/wordprocessingShape" mc:Ignorable="w14 w15 w16se w16cid w16 w16cex wp14">
   <w:abstractNum w:abstractNumId="0" w15:restartNumberingAfterBreak="0">
     <w:nsid w:val="899D0B0A"/>
     <w:multiLevelType w:val="hybridMultilevel"/>
@@ -3255,7 +3904,7 @@
 </file>
 
 <file path=word/styles.xml><?xml version="1.0" encoding="utf-8"?>
-<w:styles xmlns:mc="http://schemas.openxmlformats.org/markup-compatibility/2006" xmlns:r="http://schemas.openxmlformats.org/officeDocument/2006/relationships" xmlns:w="http://schemas.openxmlformats.org/wordprocessingml/2006/main" xmlns:w14="http://schemas.microsoft.com/office/word/2010/wordml" xmlns:w15="http://schemas.microsoft.com/office/word/2012/wordml" xmlns:w16cid="http://schemas.microsoft.com/office/word/2016/wordml/cid" xmlns:w16se="http://schemas.microsoft.com/office/word/2015/wordml/symex" mc:Ignorable="w14 w15 w16se w16cid">
+<w:styles xmlns:mc="http://schemas.openxmlformats.org/markup-compatibility/2006" xmlns:r="http://schemas.openxmlformats.org/officeDocument/2006/relationships" xmlns:w="http://schemas.openxmlformats.org/wordprocessingml/2006/main" xmlns:w14="http://schemas.microsoft.com/office/word/2010/wordml" xmlns:w15="http://schemas.microsoft.com/office/word/2012/wordml" xmlns:w16cex="http://schemas.microsoft.com/office/word/2018/wordml/cex" xmlns:w16cid="http://schemas.microsoft.com/office/word/2016/wordml/cid" xmlns:w16="http://schemas.microsoft.com/office/word/2018/wordml" xmlns:w16se="http://schemas.microsoft.com/office/word/2015/wordml/symex" mc:Ignorable="w14 w15 w16se w16cid w16 w16cex">
   <w:docDefaults>
     <w:rPrDefault>
       <w:rPr>
@@ -4170,7 +4819,7 @@
 </file>
 
 <file path=customXml/itemProps1.xml><?xml version="1.0" encoding="utf-8"?>
-<ds:datastoreItem xmlns:ds="http://schemas.openxmlformats.org/officeDocument/2006/customXml" ds:itemID="{0D46EE9E-96B2-493F-AD78-D29957B62D66}">
+<ds:datastoreItem xmlns:ds="http://schemas.openxmlformats.org/officeDocument/2006/customXml" ds:itemID="{0395419D-0C7E-458F-B64B-00AB487330A7}">
   <ds:schemaRefs>
     <ds:schemaRef ds:uri="http://schemas.openxmlformats.org/officeDocument/2006/bibliography"/>
   </ds:schemaRefs>

</xml_diff>